<commit_message>
Updated Syncing Guide for instructions on how to sync and inventory
</commit_message>
<xml_diff>
--- a/Syncing Guide.docx
+++ b/Syncing Guide.docx
@@ -5,6 +5,7 @@
     <w:p>
       <w:pPr>
         <w:pStyle w:val="Title"/>
+        <w:spacing w:line="276" w:lineRule="auto"/>
         <w:rPr>
           <w:rFonts w:ascii="Cambria" w:hAnsi="Cambria"/>
         </w:rPr>
@@ -18,18 +19,607 @@
     </w:p>
     <w:p>
       <w:pPr>
-        <w:rPr>
-          <w:sz w:val="22"/>
-          <w:szCs w:val="22"/>
-        </w:rPr>
-      </w:pPr>
-      <w:r>
-        <w:rPr>
-          <w:sz w:val="22"/>
-          <w:szCs w:val="22"/>
-        </w:rPr>
-        <w:t>Use Syncback Free with External HD Marked “2015”</w:t>
-      </w:r>
+        <w:pStyle w:val="Subtitle"/>
+        <w:spacing w:line="276" w:lineRule="auto"/>
+      </w:pPr>
+      <w:r>
+        <w:t>Current Inventory</w:t>
+      </w:r>
+    </w:p>
+    <w:p>
+      <w:pPr>
+        <w:rPr>
+          <w:sz w:val="22"/>
+          <w:szCs w:val="22"/>
+        </w:rPr>
+      </w:pPr>
+      <w:r>
+        <w:rPr>
+          <w:sz w:val="22"/>
+          <w:szCs w:val="22"/>
+        </w:rPr>
+        <w:t>At her home office:</w:t>
+      </w:r>
+    </w:p>
+    <w:p>
+      <w:pPr>
+        <w:pStyle w:val="ListParagraph"/>
+        <w:numPr>
+          <w:ilvl w:val="0"/>
+          <w:numId w:val="2"/>
+        </w:numPr>
+        <w:ind w:left="450" w:hanging="270"/>
+        <w:rPr>
+          <w:sz w:val="22"/>
+          <w:szCs w:val="22"/>
+        </w:rPr>
+      </w:pPr>
+      <w:proofErr w:type="gramStart"/>
+      <w:r>
+        <w:rPr>
+          <w:sz w:val="22"/>
+          <w:szCs w:val="22"/>
+        </w:rPr>
+        <w:t>[ Downstairs</w:t>
+      </w:r>
+      <w:proofErr w:type="gramEnd"/>
+      <w:r>
+        <w:rPr>
+          <w:sz w:val="22"/>
+          <w:szCs w:val="22"/>
+        </w:rPr>
+        <w:t xml:space="preserve"> ] 2014 </w:t>
+      </w:r>
+      <w:r>
+        <w:rPr>
+          <w:sz w:val="22"/>
+          <w:szCs w:val="22"/>
+        </w:rPr>
+        <w:t>MacBook</w:t>
+      </w:r>
+      <w:r>
+        <w:rPr>
+          <w:sz w:val="22"/>
+          <w:szCs w:val="22"/>
+        </w:rPr>
+        <w:t xml:space="preserve"> Pro 13”</w:t>
+      </w:r>
+    </w:p>
+    <w:p>
+      <w:pPr>
+        <w:pStyle w:val="ListParagraph"/>
+        <w:numPr>
+          <w:ilvl w:val="0"/>
+          <w:numId w:val="2"/>
+        </w:numPr>
+        <w:ind w:left="450" w:hanging="270"/>
+        <w:rPr>
+          <w:sz w:val="22"/>
+          <w:szCs w:val="22"/>
+        </w:rPr>
+      </w:pPr>
+      <w:proofErr w:type="gramStart"/>
+      <w:r>
+        <w:rPr>
+          <w:sz w:val="22"/>
+          <w:szCs w:val="22"/>
+        </w:rPr>
+        <w:t>[ Downstairs</w:t>
+      </w:r>
+      <w:proofErr w:type="gramEnd"/>
+      <w:r>
+        <w:rPr>
+          <w:sz w:val="22"/>
+          <w:szCs w:val="22"/>
+        </w:rPr>
+        <w:t xml:space="preserve"> ] 2014 </w:t>
+      </w:r>
+      <w:r>
+        <w:rPr>
+          <w:sz w:val="22"/>
+          <w:szCs w:val="22"/>
+        </w:rPr>
+        <w:t>MacBook</w:t>
+      </w:r>
+      <w:r>
+        <w:rPr>
+          <w:sz w:val="22"/>
+          <w:szCs w:val="22"/>
+        </w:rPr>
+        <w:t xml:space="preserve"> Air 11”</w:t>
+      </w:r>
+    </w:p>
+    <w:p>
+      <w:pPr>
+        <w:pStyle w:val="ListParagraph"/>
+        <w:numPr>
+          <w:ilvl w:val="0"/>
+          <w:numId w:val="2"/>
+        </w:numPr>
+        <w:ind w:left="450" w:hanging="270"/>
+        <w:rPr>
+          <w:sz w:val="22"/>
+          <w:szCs w:val="22"/>
+        </w:rPr>
+      </w:pPr>
+      <w:proofErr w:type="gramStart"/>
+      <w:r>
+        <w:rPr>
+          <w:sz w:val="22"/>
+          <w:szCs w:val="22"/>
+        </w:rPr>
+        <w:t>[ Upstairs</w:t>
+      </w:r>
+      <w:proofErr w:type="gramEnd"/>
+      <w:r>
+        <w:rPr>
+          <w:sz w:val="22"/>
+          <w:szCs w:val="22"/>
+        </w:rPr>
+        <w:t xml:space="preserve"> ] Dell desktop PC</w:t>
+      </w:r>
+    </w:p>
+    <w:p>
+      <w:pPr>
+        <w:pStyle w:val="ListParagraph"/>
+        <w:numPr>
+          <w:ilvl w:val="0"/>
+          <w:numId w:val="2"/>
+        </w:numPr>
+        <w:ind w:left="450" w:hanging="270"/>
+        <w:rPr>
+          <w:sz w:val="22"/>
+          <w:szCs w:val="22"/>
+        </w:rPr>
+      </w:pPr>
+      <w:proofErr w:type="gramStart"/>
+      <w:r>
+        <w:rPr>
+          <w:sz w:val="22"/>
+          <w:szCs w:val="22"/>
+        </w:rPr>
+        <w:t>[ Kitchen</w:t>
+      </w:r>
+      <w:proofErr w:type="gramEnd"/>
+      <w:r>
+        <w:rPr>
+          <w:sz w:val="22"/>
+          <w:szCs w:val="22"/>
+        </w:rPr>
+        <w:t xml:space="preserve"> ] 2013 (?) </w:t>
+      </w:r>
+      <w:r>
+        <w:rPr>
+          <w:sz w:val="22"/>
+          <w:szCs w:val="22"/>
+        </w:rPr>
+        <w:t>MacBook</w:t>
+      </w:r>
+      <w:r>
+        <w:rPr>
+          <w:sz w:val="22"/>
+          <w:szCs w:val="22"/>
+        </w:rPr>
+        <w:t xml:space="preserve"> Pro 13” w/ Optical Drive</w:t>
+      </w:r>
+    </w:p>
+    <w:p>
+      <w:pPr>
+        <w:rPr>
+          <w:sz w:val="22"/>
+          <w:szCs w:val="22"/>
+        </w:rPr>
+      </w:pPr>
+    </w:p>
+    <w:p>
+      <w:pPr>
+        <w:rPr>
+          <w:sz w:val="22"/>
+          <w:szCs w:val="22"/>
+        </w:rPr>
+      </w:pPr>
+      <w:r>
+        <w:rPr>
+          <w:sz w:val="22"/>
+          <w:szCs w:val="22"/>
+        </w:rPr>
+        <w:t>At her Young office:</w:t>
+      </w:r>
+    </w:p>
+    <w:p>
+      <w:pPr>
+        <w:pStyle w:val="ListParagraph"/>
+        <w:numPr>
+          <w:ilvl w:val="0"/>
+          <w:numId w:val="3"/>
+        </w:numPr>
+        <w:ind w:left="450" w:hanging="270"/>
+        <w:rPr>
+          <w:sz w:val="22"/>
+          <w:szCs w:val="22"/>
+        </w:rPr>
+      </w:pPr>
+      <w:r>
+        <w:rPr>
+          <w:sz w:val="22"/>
+          <w:szCs w:val="22"/>
+        </w:rPr>
+        <w:t>2014 MacBook Pro 13”</w:t>
+      </w:r>
+      <w:bookmarkStart w:id="0" w:name="_GoBack"/>
+      <w:bookmarkEnd w:id="0"/>
+    </w:p>
+    <w:p>
+      <w:pPr>
+        <w:pStyle w:val="ListParagraph"/>
+        <w:numPr>
+          <w:ilvl w:val="0"/>
+          <w:numId w:val="3"/>
+        </w:numPr>
+        <w:ind w:left="450" w:hanging="270"/>
+        <w:rPr>
+          <w:sz w:val="22"/>
+          <w:szCs w:val="22"/>
+        </w:rPr>
+      </w:pPr>
+      <w:r>
+        <w:rPr>
+          <w:sz w:val="22"/>
+          <w:szCs w:val="22"/>
+        </w:rPr>
+        <w:t>Dell desktop PC</w:t>
+      </w:r>
+    </w:p>
+    <w:p>
+      <w:pPr>
+        <w:spacing w:line="276" w:lineRule="auto"/>
+        <w:rPr>
+          <w:sz w:val="22"/>
+          <w:szCs w:val="22"/>
+        </w:rPr>
+      </w:pPr>
+    </w:p>
+    <w:p>
+      <w:pPr>
+        <w:pStyle w:val="Subtitle"/>
+        <w:spacing w:line="276" w:lineRule="auto"/>
+      </w:pPr>
+      <w:r>
+        <w:t>Syncing</w:t>
+      </w:r>
+    </w:p>
+    <w:p>
+      <w:pPr>
+        <w:spacing w:line="276" w:lineRule="auto"/>
+        <w:rPr>
+          <w:sz w:val="22"/>
+          <w:szCs w:val="22"/>
+        </w:rPr>
+      </w:pPr>
+      <w:r>
+        <w:rPr>
+          <w:sz w:val="22"/>
+          <w:szCs w:val="22"/>
+        </w:rPr>
+        <w:t>Important notes before starting:</w:t>
+      </w:r>
+    </w:p>
+    <w:p>
+      <w:pPr>
+        <w:pStyle w:val="ListParagraph"/>
+        <w:numPr>
+          <w:ilvl w:val="0"/>
+          <w:numId w:val="4"/>
+        </w:numPr>
+        <w:spacing w:line="276" w:lineRule="auto"/>
+        <w:rPr>
+          <w:sz w:val="22"/>
+          <w:szCs w:val="22"/>
+        </w:rPr>
+      </w:pPr>
+      <w:r>
+        <w:rPr>
+          <w:sz w:val="22"/>
+          <w:szCs w:val="22"/>
+        </w:rPr>
+        <w:t xml:space="preserve">Use </w:t>
+      </w:r>
+      <w:proofErr w:type="spellStart"/>
+      <w:r>
+        <w:rPr>
+          <w:sz w:val="22"/>
+          <w:szCs w:val="22"/>
+        </w:rPr>
+        <w:t>SyncBack</w:t>
+      </w:r>
+      <w:proofErr w:type="spellEnd"/>
+      <w:r>
+        <w:rPr>
+          <w:sz w:val="22"/>
+          <w:szCs w:val="22"/>
+        </w:rPr>
+        <w:t xml:space="preserve"> Free with External HD Marked “2015”</w:t>
+      </w:r>
+    </w:p>
+    <w:p>
+      <w:pPr>
+        <w:pStyle w:val="ListParagraph"/>
+        <w:numPr>
+          <w:ilvl w:val="0"/>
+          <w:numId w:val="4"/>
+        </w:numPr>
+        <w:spacing w:line="276" w:lineRule="auto"/>
+        <w:rPr>
+          <w:sz w:val="22"/>
+          <w:szCs w:val="22"/>
+        </w:rPr>
+      </w:pPr>
+      <w:r>
+        <w:rPr>
+          <w:sz w:val="22"/>
+          <w:szCs w:val="22"/>
+        </w:rPr>
+        <w:t>Some computers do not have</w:t>
+      </w:r>
+      <w:r>
+        <w:rPr>
+          <w:sz w:val="22"/>
+          <w:szCs w:val="22"/>
+        </w:rPr>
+        <w:t xml:space="preserve"> enough room to sync all of the files on D Data. To circumvent this, we do not sync certain video folders with certain computers</w:t>
+      </w:r>
+      <w:r>
+        <w:rPr>
+          <w:sz w:val="22"/>
+          <w:szCs w:val="22"/>
+        </w:rPr>
+        <w:t xml:space="preserve">. These must be fixed set in the sync profile (see </w:t>
+      </w:r>
+      <w:proofErr w:type="spellStart"/>
+      <w:r>
+        <w:rPr>
+          <w:sz w:val="22"/>
+          <w:szCs w:val="22"/>
+        </w:rPr>
+        <w:t>SyncBack</w:t>
+      </w:r>
+      <w:proofErr w:type="spellEnd"/>
+      <w:r>
+        <w:rPr>
+          <w:sz w:val="22"/>
+          <w:szCs w:val="22"/>
+        </w:rPr>
+        <w:t xml:space="preserve"> Free Profiles). This is the current list of ignored folders</w:t>
+      </w:r>
+      <w:r>
+        <w:rPr>
+          <w:sz w:val="22"/>
+          <w:szCs w:val="22"/>
+        </w:rPr>
+        <w:t>:</w:t>
+      </w:r>
+    </w:p>
+    <w:p>
+      <w:pPr>
+        <w:pStyle w:val="ListParagraph"/>
+        <w:numPr>
+          <w:ilvl w:val="1"/>
+          <w:numId w:val="4"/>
+        </w:numPr>
+        <w:spacing w:line="276" w:lineRule="auto"/>
+        <w:rPr>
+          <w:rFonts w:ascii="Consolas" w:hAnsi="Consolas" w:cs="Courier New"/>
+          <w:sz w:val="22"/>
+          <w:szCs w:val="22"/>
+        </w:rPr>
+      </w:pPr>
+      <w:proofErr w:type="gramStart"/>
+      <w:r>
+        <w:rPr>
+          <w:sz w:val="22"/>
+          <w:szCs w:val="22"/>
+        </w:rPr>
+        <w:t>[ Downstairs</w:t>
+      </w:r>
+      <w:proofErr w:type="gramEnd"/>
+      <w:r>
+        <w:rPr>
+          <w:sz w:val="22"/>
+          <w:szCs w:val="22"/>
+        </w:rPr>
+        <w:t xml:space="preserve"> ] 2014 MacBook Pro 13” – Exclude the folder</w:t>
+      </w:r>
+      <w:r>
+        <w:rPr>
+          <w:sz w:val="22"/>
+          <w:szCs w:val="22"/>
+        </w:rPr>
+        <w:br/>
+      </w:r>
+      <w:r>
+        <w:rPr>
+          <w:rFonts w:ascii="Consolas" w:hAnsi="Consolas" w:cs="Courier New"/>
+          <w:sz w:val="22"/>
+          <w:szCs w:val="22"/>
+        </w:rPr>
+        <w:t>/VIDEOS/UC DAVIS PRIZE RAW FOOTAGE</w:t>
+      </w:r>
+      <w:r>
+        <w:rPr>
+          <w:rFonts w:ascii="Consolas" w:hAnsi="Consolas" w:cs="Courier New"/>
+          <w:sz w:val="22"/>
+          <w:szCs w:val="22"/>
+        </w:rPr>
+        <w:t>/</w:t>
+      </w:r>
+    </w:p>
+    <w:p>
+      <w:pPr>
+        <w:pStyle w:val="ListParagraph"/>
+        <w:numPr>
+          <w:ilvl w:val="1"/>
+          <w:numId w:val="4"/>
+        </w:numPr>
+        <w:spacing w:line="276" w:lineRule="auto"/>
+        <w:rPr>
+          <w:rFonts w:ascii="Courier New" w:hAnsi="Courier New" w:cs="Courier New"/>
+          <w:sz w:val="22"/>
+          <w:szCs w:val="22"/>
+        </w:rPr>
+      </w:pPr>
+      <w:proofErr w:type="gramStart"/>
+      <w:r>
+        <w:rPr>
+          <w:rFonts w:ascii="Cambria" w:hAnsi="Cambria" w:cs="Courier New"/>
+          <w:sz w:val="22"/>
+          <w:szCs w:val="22"/>
+        </w:rPr>
+        <w:t>[ Downstairs</w:t>
+      </w:r>
+      <w:proofErr w:type="gramEnd"/>
+      <w:r>
+        <w:rPr>
+          <w:rFonts w:ascii="Cambria" w:hAnsi="Cambria" w:cs="Courier New"/>
+          <w:sz w:val="22"/>
+          <w:szCs w:val="22"/>
+        </w:rPr>
+        <w:t xml:space="preserve"> ] 2014 MacBook Air 11” – Exclu</w:t>
+      </w:r>
+      <w:r>
+        <w:rPr>
+          <w:rFonts w:ascii="Cambria" w:hAnsi="Cambria" w:cs="Courier New"/>
+          <w:sz w:val="22"/>
+          <w:szCs w:val="22"/>
+        </w:rPr>
+        <w:t xml:space="preserve">de the folder </w:t>
+      </w:r>
+      <w:r>
+        <w:rPr>
+          <w:rFonts w:ascii="Consolas" w:hAnsi="Consolas" w:cs="Courier New"/>
+          <w:sz w:val="22"/>
+          <w:szCs w:val="22"/>
+        </w:rPr>
+        <w:t>/VIDEOS/</w:t>
+      </w:r>
+    </w:p>
+    <w:p>
+      <w:pPr>
+        <w:pStyle w:val="ListParagraph"/>
+        <w:numPr>
+          <w:ilvl w:val="1"/>
+          <w:numId w:val="4"/>
+        </w:numPr>
+        <w:spacing w:line="276" w:lineRule="auto"/>
+        <w:rPr>
+          <w:sz w:val="22"/>
+          <w:szCs w:val="22"/>
+        </w:rPr>
+      </w:pPr>
+      <w:proofErr w:type="gramStart"/>
+      <w:r>
+        <w:rPr>
+          <w:sz w:val="22"/>
+          <w:szCs w:val="22"/>
+        </w:rPr>
+        <w:t>[ Kitchen</w:t>
+      </w:r>
+      <w:proofErr w:type="gramEnd"/>
+      <w:r>
+        <w:rPr>
+          <w:sz w:val="22"/>
+          <w:szCs w:val="22"/>
+        </w:rPr>
+        <w:t xml:space="preserve"> ] 2013 (?) MacBook Pro 13” w/ Optical Drive – Exclude the folder</w:t>
+      </w:r>
+      <w:r>
+        <w:rPr>
+          <w:sz w:val="22"/>
+          <w:szCs w:val="22"/>
+        </w:rPr>
+        <w:br/>
+      </w:r>
+      <w:r>
+        <w:rPr>
+          <w:rFonts w:ascii="Consolas" w:hAnsi="Consolas"/>
+          <w:sz w:val="22"/>
+          <w:szCs w:val="22"/>
+        </w:rPr>
+        <w:t>/VIDEOS/UC DAVIS PRIZE RAW FOOTAGE/</w:t>
+      </w:r>
+    </w:p>
+    <w:p>
+      <w:pPr>
+        <w:pStyle w:val="ListParagraph"/>
+        <w:numPr>
+          <w:ilvl w:val="1"/>
+          <w:numId w:val="3"/>
+        </w:numPr>
+        <w:spacing w:line="276" w:lineRule="auto"/>
+        <w:rPr>
+          <w:rFonts w:ascii="Cambria" w:hAnsi="Cambria"/>
+          <w:sz w:val="22"/>
+          <w:szCs w:val="22"/>
+        </w:rPr>
+      </w:pPr>
+      <w:proofErr w:type="gramStart"/>
+      <w:r>
+        <w:rPr>
+          <w:rFonts w:ascii="Cambria" w:hAnsi="Cambria" w:cs="Courier New"/>
+          <w:sz w:val="22"/>
+          <w:szCs w:val="22"/>
+        </w:rPr>
+        <w:t>[ Office</w:t>
+      </w:r>
+      <w:proofErr w:type="gramEnd"/>
+      <w:r>
+        <w:rPr>
+          <w:rFonts w:ascii="Cambria" w:hAnsi="Cambria" w:cs="Courier New"/>
+          <w:sz w:val="22"/>
+          <w:szCs w:val="22"/>
+        </w:rPr>
+        <w:t xml:space="preserve"> ] </w:t>
+      </w:r>
+      <w:r>
+        <w:rPr>
+          <w:rFonts w:ascii="Cambria" w:hAnsi="Cambria"/>
+          <w:sz w:val="22"/>
+          <w:szCs w:val="22"/>
+        </w:rPr>
+        <w:t>2014 MacBook Pro 13”</w:t>
+      </w:r>
+      <w:r>
+        <w:rPr>
+          <w:rFonts w:ascii="Cambria" w:hAnsi="Cambria"/>
+          <w:sz w:val="22"/>
+          <w:szCs w:val="22"/>
+        </w:rPr>
+        <w:t xml:space="preserve"> – Exclude the folder</w:t>
+      </w:r>
+      <w:r>
+        <w:rPr>
+          <w:rFonts w:ascii="Cambria" w:hAnsi="Cambria"/>
+          <w:sz w:val="22"/>
+          <w:szCs w:val="22"/>
+        </w:rPr>
+        <w:br/>
+      </w:r>
+      <w:r>
+        <w:rPr>
+          <w:rFonts w:ascii="Consolas" w:hAnsi="Consolas"/>
+          <w:sz w:val="22"/>
+          <w:szCs w:val="22"/>
+        </w:rPr>
+        <w:t>/VIDEOS/UC DAVIS PRIZE RAW FOOTAGE/</w:t>
+      </w:r>
+    </w:p>
+    <w:p>
+      <w:pPr>
+        <w:spacing w:line="276" w:lineRule="auto"/>
+        <w:rPr>
+          <w:sz w:val="22"/>
+          <w:szCs w:val="22"/>
+        </w:rPr>
+      </w:pPr>
     </w:p>
     <w:p>
       <w:pPr>
@@ -38,17 +628,53 @@
           <w:ilvl w:val="0"/>
           <w:numId w:val="1"/>
         </w:numPr>
-        <w:rPr>
-          <w:sz w:val="22"/>
-          <w:szCs w:val="22"/>
-        </w:rPr>
-      </w:pPr>
-      <w:r>
-        <w:rPr>
-          <w:sz w:val="22"/>
-          <w:szCs w:val="22"/>
-        </w:rPr>
-        <w:t>Start sync with the most used computer. Dr. Joseph will usually tell you which.</w:t>
+        <w:spacing w:line="276" w:lineRule="auto"/>
+        <w:rPr>
+          <w:sz w:val="22"/>
+          <w:szCs w:val="22"/>
+        </w:rPr>
+      </w:pPr>
+      <w:r>
+        <w:rPr>
+          <w:sz w:val="22"/>
+          <w:szCs w:val="22"/>
+        </w:rPr>
+        <w:t xml:space="preserve">Start sync </w:t>
+      </w:r>
+      <w:r>
+        <w:rPr>
+          <w:sz w:val="22"/>
+          <w:szCs w:val="22"/>
+        </w:rPr>
+        <w:t xml:space="preserve">at her home </w:t>
+      </w:r>
+      <w:r>
+        <w:rPr>
+          <w:sz w:val="22"/>
+          <w:szCs w:val="22"/>
+        </w:rPr>
+        <w:t xml:space="preserve">with the most used computer. </w:t>
+      </w:r>
+      <w:r>
+        <w:rPr>
+          <w:sz w:val="22"/>
+          <w:szCs w:val="22"/>
+        </w:rPr>
+        <w:t>In gen</w:t>
+      </w:r>
+      <w:r>
+        <w:rPr>
+          <w:sz w:val="22"/>
+          <w:szCs w:val="22"/>
+        </w:rPr>
+        <w:t>eral, the syncing</w:t>
+      </w:r>
+      <w:r>
+        <w:rPr>
+          <w:sz w:val="22"/>
+          <w:szCs w:val="22"/>
+        </w:rPr>
+        <w:t xml:space="preserve"> order will be as listed above under “Current Inventory”.</w:t>
       </w:r>
     </w:p>
     <w:p>
@@ -58,6 +684,7 @@
           <w:ilvl w:val="0"/>
           <w:numId w:val="1"/>
         </w:numPr>
+        <w:spacing w:line="276" w:lineRule="auto"/>
         <w:rPr>
           <w:sz w:val="22"/>
           <w:szCs w:val="22"/>
@@ -78,20 +705,159 @@
           <w:ilvl w:val="1"/>
           <w:numId w:val="1"/>
         </w:numPr>
-        <w:rPr>
-          <w:sz w:val="22"/>
-          <w:szCs w:val="22"/>
-        </w:rPr>
-      </w:pPr>
-      <w:r>
-        <w:rPr>
-          <w:sz w:val="22"/>
-          <w:szCs w:val="22"/>
-        </w:rPr>
-        <w:t>Sync between the two.</w:t>
-      </w:r>
-      <w:bookmarkStart w:id="0" w:name="_GoBack"/>
-      <w:bookmarkEnd w:id="0"/>
+        <w:spacing w:line="276" w:lineRule="auto"/>
+        <w:rPr>
+          <w:sz w:val="22"/>
+          <w:szCs w:val="22"/>
+        </w:rPr>
+      </w:pPr>
+      <w:r>
+        <w:rPr>
+          <w:sz w:val="22"/>
+          <w:szCs w:val="22"/>
+        </w:rPr>
+        <w:t>Either double click the correct profile or press “Run”</w:t>
+      </w:r>
+    </w:p>
+    <w:p>
+      <w:pPr>
+        <w:pStyle w:val="ListParagraph"/>
+        <w:numPr>
+          <w:ilvl w:val="0"/>
+          <w:numId w:val="1"/>
+        </w:numPr>
+        <w:spacing w:line="276" w:lineRule="auto"/>
+        <w:rPr>
+          <w:sz w:val="22"/>
+          <w:szCs w:val="22"/>
+        </w:rPr>
+      </w:pPr>
+      <w:r>
+        <w:rPr>
+          <w:sz w:val="22"/>
+          <w:szCs w:val="22"/>
+        </w:rPr>
+        <w:t xml:space="preserve">After a couple of minutes, a new window should pop up, showing a list of differences </w:t>
+      </w:r>
+      <w:r>
+        <w:rPr>
+          <w:sz w:val="22"/>
+          <w:szCs w:val="22"/>
+        </w:rPr>
+        <w:t>in files.</w:t>
+      </w:r>
+    </w:p>
+    <w:p>
+      <w:pPr>
+        <w:pStyle w:val="ListParagraph"/>
+        <w:numPr>
+          <w:ilvl w:val="1"/>
+          <w:numId w:val="1"/>
+        </w:numPr>
+        <w:spacing w:line="276" w:lineRule="auto"/>
+        <w:rPr>
+          <w:sz w:val="22"/>
+          <w:szCs w:val="22"/>
+        </w:rPr>
+      </w:pPr>
+      <w:r>
+        <w:rPr>
+          <w:sz w:val="22"/>
+          <w:szCs w:val="22"/>
+        </w:rPr>
+        <w:t>Check the dates of the differences. Make sure that they are all fairly recent.</w:t>
+      </w:r>
+    </w:p>
+    <w:p>
+      <w:pPr>
+        <w:pStyle w:val="ListParagraph"/>
+        <w:numPr>
+          <w:ilvl w:val="1"/>
+          <w:numId w:val="1"/>
+        </w:numPr>
+        <w:spacing w:line="276" w:lineRule="auto"/>
+        <w:rPr>
+          <w:sz w:val="22"/>
+          <w:szCs w:val="22"/>
+        </w:rPr>
+      </w:pPr>
+      <w:r>
+        <w:rPr>
+          <w:sz w:val="22"/>
+          <w:szCs w:val="22"/>
+        </w:rPr>
+        <w:t>Check to make sure there will be no duplicates. Sometimes the software will copy the same file from the external to the computer and then computer to external. If this happens, mark it as “Skip and Exclude”.</w:t>
+      </w:r>
+    </w:p>
+    <w:p>
+      <w:pPr>
+        <w:pStyle w:val="ListParagraph"/>
+        <w:numPr>
+          <w:ilvl w:val="1"/>
+          <w:numId w:val="1"/>
+        </w:numPr>
+        <w:spacing w:line="276" w:lineRule="auto"/>
+        <w:rPr>
+          <w:sz w:val="22"/>
+          <w:szCs w:val="22"/>
+        </w:rPr>
+      </w:pPr>
+      <w:r>
+        <w:rPr>
+          <w:sz w:val="22"/>
+          <w:szCs w:val="22"/>
+        </w:rPr>
+        <w:t>If all of these are okay, press “Continue Run”.</w:t>
+      </w:r>
+    </w:p>
+    <w:p>
+      <w:pPr>
+        <w:pStyle w:val="ListParagraph"/>
+        <w:numPr>
+          <w:ilvl w:val="0"/>
+          <w:numId w:val="1"/>
+        </w:numPr>
+        <w:spacing w:line="276" w:lineRule="auto"/>
+        <w:rPr>
+          <w:sz w:val="22"/>
+          <w:szCs w:val="22"/>
+        </w:rPr>
+      </w:pPr>
+      <w:r>
+        <w:rPr>
+          <w:sz w:val="22"/>
+          <w:szCs w:val="22"/>
+        </w:rPr>
+        <w:t>After syncing all the computers at her home office, she will drive you to Young Hall. There, you will sync the two computers in the order listed under “Current Inventory”.</w:t>
+      </w:r>
+    </w:p>
+    <w:p>
+      <w:pPr>
+        <w:pStyle w:val="ListParagraph"/>
+        <w:numPr>
+          <w:ilvl w:val="0"/>
+          <w:numId w:val="1"/>
+        </w:numPr>
+        <w:spacing w:line="276" w:lineRule="auto"/>
+        <w:rPr>
+          <w:sz w:val="22"/>
+          <w:szCs w:val="22"/>
+        </w:rPr>
+      </w:pPr>
+      <w:r>
+        <w:rPr>
+          <w:sz w:val="22"/>
+          <w:szCs w:val="22"/>
+        </w:rPr>
+        <w:t xml:space="preserve">Finally, she will drive you back to her home office. </w:t>
+      </w:r>
+      <w:r>
+        <w:rPr>
+          <w:sz w:val="22"/>
+          <w:szCs w:val="22"/>
+        </w:rPr>
+        <w:t>Sync all of the data onto each of the computers (the order really does not matter).</w:t>
+      </w:r>
     </w:p>
     <w:sectPr>
       <w:pgSz w:w="12240" w:h="15840"/>
@@ -106,6 +872,345 @@
 <file path=word/numbering.xml><?xml version="1.0" encoding="utf-8"?>
 <w:numbering xmlns:wpc="http://schemas.microsoft.com/office/word/2010/wordprocessingCanvas" xmlns:mo="http://schemas.microsoft.com/office/mac/office/2008/main" xmlns:mc="http://schemas.openxmlformats.org/markup-compatibility/2006" xmlns:mv="urn:schemas-microsoft-com:mac:vml" xmlns:o="urn:schemas-microsoft-com:office:office" xmlns:r="http://schemas.openxmlformats.org/officeDocument/2006/relationships" xmlns:m="http://schemas.openxmlformats.org/officeDocument/2006/math" xmlns:v="urn:schemas-microsoft-com:vml" xmlns:wp14="http://schemas.microsoft.com/office/word/2010/wordprocessingDrawing" xmlns:wp="http://schemas.openxmlformats.org/drawingml/2006/wordprocessingDrawing" xmlns:w10="urn:schemas-microsoft-com:office:word" xmlns:w="http://schemas.openxmlformats.org/wordprocessingml/2006/main" xmlns:w14="http://schemas.microsoft.com/office/word/2010/wordml" xmlns:wpg="http://schemas.microsoft.com/office/word/2010/wordprocessingGroup" xmlns:wpi="http://schemas.microsoft.com/office/word/2010/wordprocessingInk" xmlns:wne="http://schemas.microsoft.com/office/word/2006/wordml" xmlns:wps="http://schemas.microsoft.com/office/word/2010/wordprocessingShape" mc:Ignorable="w14 wp14">
   <w:abstractNum w:abstractNumId="0">
+    <w:nsid w:val="082514DF"/>
+    <w:multiLevelType w:val="hybridMultilevel"/>
+    <w:tmpl w:val="B25AA07E"/>
+    <w:lvl w:ilvl="0" w:tplc="04090001">
+      <w:start w:val="1"/>
+      <w:numFmt w:val="bullet"/>
+      <w:lvlText w:val=""/>
+      <w:lvlJc w:val="left"/>
+      <w:pPr>
+        <w:ind w:left="720" w:hanging="360"/>
+      </w:pPr>
+      <w:rPr>
+        <w:rFonts w:ascii="Symbol" w:hAnsi="Symbol" w:hint="default"/>
+      </w:rPr>
+    </w:lvl>
+    <w:lvl w:ilvl="1" w:tplc="04090003" w:tentative="1">
+      <w:start w:val="1"/>
+      <w:numFmt w:val="bullet"/>
+      <w:lvlText w:val="o"/>
+      <w:lvlJc w:val="left"/>
+      <w:pPr>
+        <w:ind w:left="1440" w:hanging="360"/>
+      </w:pPr>
+      <w:rPr>
+        <w:rFonts w:ascii="Courier New" w:hAnsi="Courier New" w:hint="default"/>
+      </w:rPr>
+    </w:lvl>
+    <w:lvl w:ilvl="2" w:tplc="04090005" w:tentative="1">
+      <w:start w:val="1"/>
+      <w:numFmt w:val="bullet"/>
+      <w:lvlText w:val=""/>
+      <w:lvlJc w:val="left"/>
+      <w:pPr>
+        <w:ind w:left="2160" w:hanging="360"/>
+      </w:pPr>
+      <w:rPr>
+        <w:rFonts w:ascii="Wingdings" w:hAnsi="Wingdings" w:hint="default"/>
+      </w:rPr>
+    </w:lvl>
+    <w:lvl w:ilvl="3" w:tplc="04090001" w:tentative="1">
+      <w:start w:val="1"/>
+      <w:numFmt w:val="bullet"/>
+      <w:lvlText w:val=""/>
+      <w:lvlJc w:val="left"/>
+      <w:pPr>
+        <w:ind w:left="2880" w:hanging="360"/>
+      </w:pPr>
+      <w:rPr>
+        <w:rFonts w:ascii="Symbol" w:hAnsi="Symbol" w:hint="default"/>
+      </w:rPr>
+    </w:lvl>
+    <w:lvl w:ilvl="4" w:tplc="04090003" w:tentative="1">
+      <w:start w:val="1"/>
+      <w:numFmt w:val="bullet"/>
+      <w:lvlText w:val="o"/>
+      <w:lvlJc w:val="left"/>
+      <w:pPr>
+        <w:ind w:left="3600" w:hanging="360"/>
+      </w:pPr>
+      <w:rPr>
+        <w:rFonts w:ascii="Courier New" w:hAnsi="Courier New" w:hint="default"/>
+      </w:rPr>
+    </w:lvl>
+    <w:lvl w:ilvl="5" w:tplc="04090005" w:tentative="1">
+      <w:start w:val="1"/>
+      <w:numFmt w:val="bullet"/>
+      <w:lvlText w:val=""/>
+      <w:lvlJc w:val="left"/>
+      <w:pPr>
+        <w:ind w:left="4320" w:hanging="360"/>
+      </w:pPr>
+      <w:rPr>
+        <w:rFonts w:ascii="Wingdings" w:hAnsi="Wingdings" w:hint="default"/>
+      </w:rPr>
+    </w:lvl>
+    <w:lvl w:ilvl="6" w:tplc="04090001" w:tentative="1">
+      <w:start w:val="1"/>
+      <w:numFmt w:val="bullet"/>
+      <w:lvlText w:val=""/>
+      <w:lvlJc w:val="left"/>
+      <w:pPr>
+        <w:ind w:left="5040" w:hanging="360"/>
+      </w:pPr>
+      <w:rPr>
+        <w:rFonts w:ascii="Symbol" w:hAnsi="Symbol" w:hint="default"/>
+      </w:rPr>
+    </w:lvl>
+    <w:lvl w:ilvl="7" w:tplc="04090003" w:tentative="1">
+      <w:start w:val="1"/>
+      <w:numFmt w:val="bullet"/>
+      <w:lvlText w:val="o"/>
+      <w:lvlJc w:val="left"/>
+      <w:pPr>
+        <w:ind w:left="5760" w:hanging="360"/>
+      </w:pPr>
+      <w:rPr>
+        <w:rFonts w:ascii="Courier New" w:hAnsi="Courier New" w:hint="default"/>
+      </w:rPr>
+    </w:lvl>
+    <w:lvl w:ilvl="8" w:tplc="04090005" w:tentative="1">
+      <w:start w:val="1"/>
+      <w:numFmt w:val="bullet"/>
+      <w:lvlText w:val=""/>
+      <w:lvlJc w:val="left"/>
+      <w:pPr>
+        <w:ind w:left="6480" w:hanging="360"/>
+      </w:pPr>
+      <w:rPr>
+        <w:rFonts w:ascii="Wingdings" w:hAnsi="Wingdings" w:hint="default"/>
+      </w:rPr>
+    </w:lvl>
+  </w:abstractNum>
+  <w:abstractNum w:abstractNumId="1">
+    <w:nsid w:val="15004A37"/>
+    <w:multiLevelType w:val="hybridMultilevel"/>
+    <w:tmpl w:val="A844AA36"/>
+    <w:lvl w:ilvl="0" w:tplc="04090001">
+      <w:start w:val="1"/>
+      <w:numFmt w:val="bullet"/>
+      <w:lvlText w:val=""/>
+      <w:lvlJc w:val="left"/>
+      <w:pPr>
+        <w:ind w:left="720" w:hanging="360"/>
+      </w:pPr>
+      <w:rPr>
+        <w:rFonts w:ascii="Symbol" w:hAnsi="Symbol" w:hint="default"/>
+      </w:rPr>
+    </w:lvl>
+    <w:lvl w:ilvl="1" w:tplc="04090003">
+      <w:start w:val="1"/>
+      <w:numFmt w:val="bullet"/>
+      <w:lvlText w:val="o"/>
+      <w:lvlJc w:val="left"/>
+      <w:pPr>
+        <w:ind w:left="1440" w:hanging="360"/>
+      </w:pPr>
+      <w:rPr>
+        <w:rFonts w:ascii="Courier New" w:hAnsi="Courier New" w:hint="default"/>
+      </w:rPr>
+    </w:lvl>
+    <w:lvl w:ilvl="2" w:tplc="04090005" w:tentative="1">
+      <w:start w:val="1"/>
+      <w:numFmt w:val="bullet"/>
+      <w:lvlText w:val=""/>
+      <w:lvlJc w:val="left"/>
+      <w:pPr>
+        <w:ind w:left="2160" w:hanging="360"/>
+      </w:pPr>
+      <w:rPr>
+        <w:rFonts w:ascii="Wingdings" w:hAnsi="Wingdings" w:hint="default"/>
+      </w:rPr>
+    </w:lvl>
+    <w:lvl w:ilvl="3" w:tplc="04090001" w:tentative="1">
+      <w:start w:val="1"/>
+      <w:numFmt w:val="bullet"/>
+      <w:lvlText w:val=""/>
+      <w:lvlJc w:val="left"/>
+      <w:pPr>
+        <w:ind w:left="2880" w:hanging="360"/>
+      </w:pPr>
+      <w:rPr>
+        <w:rFonts w:ascii="Symbol" w:hAnsi="Symbol" w:hint="default"/>
+      </w:rPr>
+    </w:lvl>
+    <w:lvl w:ilvl="4" w:tplc="04090003" w:tentative="1">
+      <w:start w:val="1"/>
+      <w:numFmt w:val="bullet"/>
+      <w:lvlText w:val="o"/>
+      <w:lvlJc w:val="left"/>
+      <w:pPr>
+        <w:ind w:left="3600" w:hanging="360"/>
+      </w:pPr>
+      <w:rPr>
+        <w:rFonts w:ascii="Courier New" w:hAnsi="Courier New" w:hint="default"/>
+      </w:rPr>
+    </w:lvl>
+    <w:lvl w:ilvl="5" w:tplc="04090005" w:tentative="1">
+      <w:start w:val="1"/>
+      <w:numFmt w:val="bullet"/>
+      <w:lvlText w:val=""/>
+      <w:lvlJc w:val="left"/>
+      <w:pPr>
+        <w:ind w:left="4320" w:hanging="360"/>
+      </w:pPr>
+      <w:rPr>
+        <w:rFonts w:ascii="Wingdings" w:hAnsi="Wingdings" w:hint="default"/>
+      </w:rPr>
+    </w:lvl>
+    <w:lvl w:ilvl="6" w:tplc="04090001" w:tentative="1">
+      <w:start w:val="1"/>
+      <w:numFmt w:val="bullet"/>
+      <w:lvlText w:val=""/>
+      <w:lvlJc w:val="left"/>
+      <w:pPr>
+        <w:ind w:left="5040" w:hanging="360"/>
+      </w:pPr>
+      <w:rPr>
+        <w:rFonts w:ascii="Symbol" w:hAnsi="Symbol" w:hint="default"/>
+      </w:rPr>
+    </w:lvl>
+    <w:lvl w:ilvl="7" w:tplc="04090003" w:tentative="1">
+      <w:start w:val="1"/>
+      <w:numFmt w:val="bullet"/>
+      <w:lvlText w:val="o"/>
+      <w:lvlJc w:val="left"/>
+      <w:pPr>
+        <w:ind w:left="5760" w:hanging="360"/>
+      </w:pPr>
+      <w:rPr>
+        <w:rFonts w:ascii="Courier New" w:hAnsi="Courier New" w:hint="default"/>
+      </w:rPr>
+    </w:lvl>
+    <w:lvl w:ilvl="8" w:tplc="04090005" w:tentative="1">
+      <w:start w:val="1"/>
+      <w:numFmt w:val="bullet"/>
+      <w:lvlText w:val=""/>
+      <w:lvlJc w:val="left"/>
+      <w:pPr>
+        <w:ind w:left="6480" w:hanging="360"/>
+      </w:pPr>
+      <w:rPr>
+        <w:rFonts w:ascii="Wingdings" w:hAnsi="Wingdings" w:hint="default"/>
+      </w:rPr>
+    </w:lvl>
+  </w:abstractNum>
+  <w:abstractNum w:abstractNumId="2">
+    <w:nsid w:val="3C930140"/>
+    <w:multiLevelType w:val="hybridMultilevel"/>
+    <w:tmpl w:val="4E0689CC"/>
+    <w:lvl w:ilvl="0" w:tplc="04090001">
+      <w:start w:val="1"/>
+      <w:numFmt w:val="bullet"/>
+      <w:lvlText w:val=""/>
+      <w:lvlJc w:val="left"/>
+      <w:pPr>
+        <w:ind w:left="720" w:hanging="360"/>
+      </w:pPr>
+      <w:rPr>
+        <w:rFonts w:ascii="Symbol" w:hAnsi="Symbol" w:hint="default"/>
+      </w:rPr>
+    </w:lvl>
+    <w:lvl w:ilvl="1" w:tplc="04090003">
+      <w:start w:val="1"/>
+      <w:numFmt w:val="bullet"/>
+      <w:lvlText w:val="o"/>
+      <w:lvlJc w:val="left"/>
+      <w:pPr>
+        <w:ind w:left="1440" w:hanging="360"/>
+      </w:pPr>
+      <w:rPr>
+        <w:rFonts w:ascii="Courier New" w:hAnsi="Courier New" w:hint="default"/>
+      </w:rPr>
+    </w:lvl>
+    <w:lvl w:ilvl="2" w:tplc="04090005" w:tentative="1">
+      <w:start w:val="1"/>
+      <w:numFmt w:val="bullet"/>
+      <w:lvlText w:val=""/>
+      <w:lvlJc w:val="left"/>
+      <w:pPr>
+        <w:ind w:left="2160" w:hanging="360"/>
+      </w:pPr>
+      <w:rPr>
+        <w:rFonts w:ascii="Wingdings" w:hAnsi="Wingdings" w:hint="default"/>
+      </w:rPr>
+    </w:lvl>
+    <w:lvl w:ilvl="3" w:tplc="04090001" w:tentative="1">
+      <w:start w:val="1"/>
+      <w:numFmt w:val="bullet"/>
+      <w:lvlText w:val=""/>
+      <w:lvlJc w:val="left"/>
+      <w:pPr>
+        <w:ind w:left="2880" w:hanging="360"/>
+      </w:pPr>
+      <w:rPr>
+        <w:rFonts w:ascii="Symbol" w:hAnsi="Symbol" w:hint="default"/>
+      </w:rPr>
+    </w:lvl>
+    <w:lvl w:ilvl="4" w:tplc="04090003" w:tentative="1">
+      <w:start w:val="1"/>
+      <w:numFmt w:val="bullet"/>
+      <w:lvlText w:val="o"/>
+      <w:lvlJc w:val="left"/>
+      <w:pPr>
+        <w:ind w:left="3600" w:hanging="360"/>
+      </w:pPr>
+      <w:rPr>
+        <w:rFonts w:ascii="Courier New" w:hAnsi="Courier New" w:hint="default"/>
+      </w:rPr>
+    </w:lvl>
+    <w:lvl w:ilvl="5" w:tplc="04090005" w:tentative="1">
+      <w:start w:val="1"/>
+      <w:numFmt w:val="bullet"/>
+      <w:lvlText w:val=""/>
+      <w:lvlJc w:val="left"/>
+      <w:pPr>
+        <w:ind w:left="4320" w:hanging="360"/>
+      </w:pPr>
+      <w:rPr>
+        <w:rFonts w:ascii="Wingdings" w:hAnsi="Wingdings" w:hint="default"/>
+      </w:rPr>
+    </w:lvl>
+    <w:lvl w:ilvl="6" w:tplc="04090001" w:tentative="1">
+      <w:start w:val="1"/>
+      <w:numFmt w:val="bullet"/>
+      <w:lvlText w:val=""/>
+      <w:lvlJc w:val="left"/>
+      <w:pPr>
+        <w:ind w:left="5040" w:hanging="360"/>
+      </w:pPr>
+      <w:rPr>
+        <w:rFonts w:ascii="Symbol" w:hAnsi="Symbol" w:hint="default"/>
+      </w:rPr>
+    </w:lvl>
+    <w:lvl w:ilvl="7" w:tplc="04090003" w:tentative="1">
+      <w:start w:val="1"/>
+      <w:numFmt w:val="bullet"/>
+      <w:lvlText w:val="o"/>
+      <w:lvlJc w:val="left"/>
+      <w:pPr>
+        <w:ind w:left="5760" w:hanging="360"/>
+      </w:pPr>
+      <w:rPr>
+        <w:rFonts w:ascii="Courier New" w:hAnsi="Courier New" w:hint="default"/>
+      </w:rPr>
+    </w:lvl>
+    <w:lvl w:ilvl="8" w:tplc="04090005" w:tentative="1">
+      <w:start w:val="1"/>
+      <w:numFmt w:val="bullet"/>
+      <w:lvlText w:val=""/>
+      <w:lvlJc w:val="left"/>
+      <w:pPr>
+        <w:ind w:left="6480" w:hanging="360"/>
+      </w:pPr>
+      <w:rPr>
+        <w:rFonts w:ascii="Wingdings" w:hAnsi="Wingdings" w:hint="default"/>
+      </w:rPr>
+    </w:lvl>
+  </w:abstractNum>
+  <w:abstractNum w:abstractNumId="3">
     <w:nsid w:val="69C742E5"/>
     <w:multiLevelType w:val="hybridMultilevel"/>
     <w:tmpl w:val="FE268BDE"/>
@@ -192,7 +1297,16 @@
     </w:lvl>
   </w:abstractNum>
   <w:num w:numId="1">
+    <w:abstractNumId w:val="3"/>
+  </w:num>
+  <w:num w:numId="2">
     <w:abstractNumId w:val="0"/>
+  </w:num>
+  <w:num w:numId="3">
+    <w:abstractNumId w:val="2"/>
+  </w:num>
+  <w:num w:numId="4">
+    <w:abstractNumId w:val="1"/>
   </w:num>
 </w:numbering>
 </file>
@@ -430,6 +1544,68 @@
       <w:contextualSpacing/>
     </w:pPr>
   </w:style>
+  <w:style w:type="paragraph" w:styleId="Subtitle">
+    <w:name w:val="Subtitle"/>
+    <w:basedOn w:val="Normal"/>
+    <w:next w:val="Normal"/>
+    <w:link w:val="SubtitleChar"/>
+    <w:uiPriority w:val="11"/>
+    <w:qFormat/>
+    <w:rsid w:val="008A08F3"/>
+    <w:pPr>
+      <w:numPr>
+        <w:ilvl w:val="1"/>
+      </w:numPr>
+    </w:pPr>
+    <w:rPr>
+      <w:rFonts w:asciiTheme="majorHAnsi" w:eastAsiaTheme="majorEastAsia" w:hAnsiTheme="majorHAnsi" w:cstheme="majorBidi"/>
+      <w:i/>
+      <w:iCs/>
+      <w:color w:val="4F81BD" w:themeColor="accent1"/>
+      <w:spacing w:val="15"/>
+    </w:rPr>
+  </w:style>
+  <w:style w:type="character" w:customStyle="1" w:styleId="SubtitleChar">
+    <w:name w:val="Subtitle Char"/>
+    <w:basedOn w:val="DefaultParagraphFont"/>
+    <w:link w:val="Subtitle"/>
+    <w:uiPriority w:val="11"/>
+    <w:rsid w:val="008A08F3"/>
+    <w:rPr>
+      <w:rFonts w:asciiTheme="majorHAnsi" w:eastAsiaTheme="majorEastAsia" w:hAnsiTheme="majorHAnsi" w:cstheme="majorBidi"/>
+      <w:i/>
+      <w:iCs/>
+      <w:color w:val="4F81BD" w:themeColor="accent1"/>
+      <w:spacing w:val="15"/>
+    </w:rPr>
+  </w:style>
+  <w:style w:type="paragraph" w:styleId="BalloonText">
+    <w:name w:val="Balloon Text"/>
+    <w:basedOn w:val="Normal"/>
+    <w:link w:val="BalloonTextChar"/>
+    <w:uiPriority w:val="99"/>
+    <w:semiHidden/>
+    <w:unhideWhenUsed/>
+    <w:rsid w:val="007D19BE"/>
+    <w:rPr>
+      <w:rFonts w:ascii="Lucida Grande" w:hAnsi="Lucida Grande" w:cs="Lucida Grande"/>
+      <w:sz w:val="18"/>
+      <w:szCs w:val="18"/>
+    </w:rPr>
+  </w:style>
+  <w:style w:type="character" w:customStyle="1" w:styleId="BalloonTextChar">
+    <w:name w:val="Balloon Text Char"/>
+    <w:basedOn w:val="DefaultParagraphFont"/>
+    <w:link w:val="BalloonText"/>
+    <w:uiPriority w:val="99"/>
+    <w:semiHidden/>
+    <w:rsid w:val="007D19BE"/>
+    <w:rPr>
+      <w:rFonts w:ascii="Lucida Grande" w:hAnsi="Lucida Grande" w:cs="Lucida Grande"/>
+      <w:sz w:val="18"/>
+      <w:szCs w:val="18"/>
+    </w:rPr>
+  </w:style>
 </w:styles>
 </file>
 
@@ -665,6 +1841,68 @@
       <w:ind w:left="720"/>
       <w:contextualSpacing/>
     </w:pPr>
+  </w:style>
+  <w:style w:type="paragraph" w:styleId="Subtitle">
+    <w:name w:val="Subtitle"/>
+    <w:basedOn w:val="Normal"/>
+    <w:next w:val="Normal"/>
+    <w:link w:val="SubtitleChar"/>
+    <w:uiPriority w:val="11"/>
+    <w:qFormat/>
+    <w:rsid w:val="008A08F3"/>
+    <w:pPr>
+      <w:numPr>
+        <w:ilvl w:val="1"/>
+      </w:numPr>
+    </w:pPr>
+    <w:rPr>
+      <w:rFonts w:asciiTheme="majorHAnsi" w:eastAsiaTheme="majorEastAsia" w:hAnsiTheme="majorHAnsi" w:cstheme="majorBidi"/>
+      <w:i/>
+      <w:iCs/>
+      <w:color w:val="4F81BD" w:themeColor="accent1"/>
+      <w:spacing w:val="15"/>
+    </w:rPr>
+  </w:style>
+  <w:style w:type="character" w:customStyle="1" w:styleId="SubtitleChar">
+    <w:name w:val="Subtitle Char"/>
+    <w:basedOn w:val="DefaultParagraphFont"/>
+    <w:link w:val="Subtitle"/>
+    <w:uiPriority w:val="11"/>
+    <w:rsid w:val="008A08F3"/>
+    <w:rPr>
+      <w:rFonts w:asciiTheme="majorHAnsi" w:eastAsiaTheme="majorEastAsia" w:hAnsiTheme="majorHAnsi" w:cstheme="majorBidi"/>
+      <w:i/>
+      <w:iCs/>
+      <w:color w:val="4F81BD" w:themeColor="accent1"/>
+      <w:spacing w:val="15"/>
+    </w:rPr>
+  </w:style>
+  <w:style w:type="paragraph" w:styleId="BalloonText">
+    <w:name w:val="Balloon Text"/>
+    <w:basedOn w:val="Normal"/>
+    <w:link w:val="BalloonTextChar"/>
+    <w:uiPriority w:val="99"/>
+    <w:semiHidden/>
+    <w:unhideWhenUsed/>
+    <w:rsid w:val="007D19BE"/>
+    <w:rPr>
+      <w:rFonts w:ascii="Lucida Grande" w:hAnsi="Lucida Grande" w:cs="Lucida Grande"/>
+      <w:sz w:val="18"/>
+      <w:szCs w:val="18"/>
+    </w:rPr>
+  </w:style>
+  <w:style w:type="character" w:customStyle="1" w:styleId="BalloonTextChar">
+    <w:name w:val="Balloon Text Char"/>
+    <w:basedOn w:val="DefaultParagraphFont"/>
+    <w:link w:val="BalloonText"/>
+    <w:uiPriority w:val="99"/>
+    <w:semiHidden/>
+    <w:rsid w:val="007D19BE"/>
+    <w:rPr>
+      <w:rFonts w:ascii="Lucida Grande" w:hAnsi="Lucida Grande" w:cs="Lucida Grande"/>
+      <w:sz w:val="18"/>
+      <w:szCs w:val="18"/>
+    </w:rPr>
   </w:style>
 </w:styles>
 </file>

</xml_diff>

<commit_message>
Added passwords & updated sycning guide
</commit_message>
<xml_diff>
--- a/Syncing Guide.docx
+++ b/Syncing Guide.docx
@@ -84,6 +84,13 @@
         </w:rPr>
         <w:t xml:space="preserve"> Pro 13”</w:t>
       </w:r>
+      <w:r>
+        <w:rPr>
+          <w:sz w:val="22"/>
+          <w:szCs w:val="22"/>
+        </w:rPr>
+        <w:t xml:space="preserve"> – 883 GB total</w:t>
+      </w:r>
     </w:p>
     <w:p>
       <w:pPr>
@@ -128,6 +135,13 @@
         </w:rPr>
         <w:t xml:space="preserve"> Air 11”</w:t>
       </w:r>
+      <w:r>
+        <w:rPr>
+          <w:sz w:val="22"/>
+          <w:szCs w:val="22"/>
+        </w:rPr>
+        <w:t xml:space="preserve"> – 435 GB total</w:t>
+      </w:r>
     </w:p>
     <w:p>
       <w:pPr>
@@ -142,22 +156,22 @@
           <w:szCs w:val="22"/>
         </w:rPr>
       </w:pPr>
-      <w:proofErr w:type="gramStart"/>
-      <w:r>
-        <w:rPr>
-          <w:sz w:val="22"/>
-          <w:szCs w:val="22"/>
-        </w:rPr>
-        <w:t>[ Upstairs</w:t>
-      </w:r>
-      <w:proofErr w:type="gramEnd"/>
-      <w:r>
-        <w:rPr>
-          <w:sz w:val="22"/>
-          <w:szCs w:val="22"/>
-        </w:rPr>
-        <w:t xml:space="preserve"> ] Dell desktop PC</w:t>
-      </w:r>
+      <w:r>
+        <w:rPr>
+          <w:sz w:val="22"/>
+          <w:szCs w:val="22"/>
+        </w:rPr>
+        <w:t>[ Upstairs ] Dell desktop PC</w:t>
+      </w:r>
+      <w:r>
+        <w:rPr>
+          <w:sz w:val="22"/>
+          <w:szCs w:val="22"/>
+        </w:rPr>
+        <w:t xml:space="preserve"> – 1.81 TB total</w:t>
+      </w:r>
+      <w:bookmarkStart w:id="0" w:name="_GoBack"/>
+      <w:bookmarkEnd w:id="0"/>
     </w:p>
     <w:p>
       <w:pPr>
@@ -246,8 +260,6 @@
         </w:rPr>
         <w:t>2014 MacBook Pro 13”</w:t>
       </w:r>
-      <w:bookmarkStart w:id="0" w:name="_GoBack"/>
-      <w:bookmarkEnd w:id="0"/>
     </w:p>
     <w:p>
       <w:pPr>
@@ -859,7 +871,491 @@
         <w:t>Sync all of the data onto each of the computers (the order really does not matter).</w:t>
       </w:r>
     </w:p>
+    <w:p>
+      <w:pPr>
+        <w:spacing w:line="276" w:lineRule="auto"/>
+        <w:rPr>
+          <w:sz w:val="22"/>
+          <w:szCs w:val="22"/>
+        </w:rPr>
+      </w:pPr>
+    </w:p>
+    <w:p>
+      <w:pPr>
+        <w:pStyle w:val="Subtitle"/>
+      </w:pPr>
+      <w:r>
+        <w:t>Anti-Virus Scan</w:t>
+      </w:r>
+    </w:p>
+    <w:p>
+      <w:pPr>
+        <w:spacing w:line="276" w:lineRule="auto"/>
+        <w:rPr>
+          <w:sz w:val="22"/>
+          <w:szCs w:val="22"/>
+        </w:rPr>
+      </w:pPr>
+      <w:r>
+        <w:rPr>
+          <w:sz w:val="22"/>
+          <w:szCs w:val="22"/>
+        </w:rPr>
+        <w:t>As you are syncing, it is a good idea to run an anti-virus check for all of the computers.</w:t>
+      </w:r>
+    </w:p>
+    <w:p>
+      <w:pPr>
+        <w:pStyle w:val="ListParagraph"/>
+        <w:numPr>
+          <w:ilvl w:val="0"/>
+          <w:numId w:val="5"/>
+        </w:numPr>
+        <w:spacing w:line="276" w:lineRule="auto"/>
+        <w:rPr>
+          <w:sz w:val="22"/>
+          <w:szCs w:val="22"/>
+        </w:rPr>
+      </w:pPr>
+      <w:r>
+        <w:rPr>
+          <w:sz w:val="22"/>
+          <w:szCs w:val="22"/>
+        </w:rPr>
+        <w:t xml:space="preserve">Open up </w:t>
+      </w:r>
+      <w:proofErr w:type="spellStart"/>
+      <w:r>
+        <w:rPr>
+          <w:sz w:val="22"/>
+          <w:szCs w:val="22"/>
+        </w:rPr>
+        <w:t>MalwareBytes</w:t>
+      </w:r>
+      <w:proofErr w:type="spellEnd"/>
+      <w:r>
+        <w:rPr>
+          <w:sz w:val="22"/>
+          <w:szCs w:val="22"/>
+        </w:rPr>
+        <w:t>.</w:t>
+      </w:r>
+    </w:p>
+    <w:p>
+      <w:pPr>
+        <w:pStyle w:val="ListParagraph"/>
+        <w:numPr>
+          <w:ilvl w:val="0"/>
+          <w:numId w:val="5"/>
+        </w:numPr>
+        <w:spacing w:line="276" w:lineRule="auto"/>
+        <w:rPr>
+          <w:sz w:val="22"/>
+          <w:szCs w:val="22"/>
+        </w:rPr>
+      </w:pPr>
+      <w:r>
+        <w:rPr>
+          <w:sz w:val="22"/>
+          <w:szCs w:val="22"/>
+        </w:rPr>
+        <w:t xml:space="preserve">If it needs updating, update. </w:t>
+      </w:r>
+      <w:r>
+        <w:rPr>
+          <w:sz w:val="22"/>
+          <w:szCs w:val="22"/>
+        </w:rPr>
+        <w:t xml:space="preserve">Otherwise, just </w:t>
+      </w:r>
+      <w:r>
+        <w:rPr>
+          <w:sz w:val="22"/>
+          <w:szCs w:val="22"/>
+        </w:rPr>
+        <w:t>“Scan”</w:t>
+      </w:r>
+      <w:r>
+        <w:rPr>
+          <w:sz w:val="22"/>
+          <w:szCs w:val="22"/>
+        </w:rPr>
+        <w:t xml:space="preserve"> it in the background.</w:t>
+      </w:r>
+    </w:p>
+    <w:p>
+      <w:pPr>
+        <w:pStyle w:val="ListParagraph"/>
+        <w:numPr>
+          <w:ilvl w:val="0"/>
+          <w:numId w:val="5"/>
+        </w:numPr>
+        <w:spacing w:line="276" w:lineRule="auto"/>
+        <w:rPr>
+          <w:sz w:val="22"/>
+          <w:szCs w:val="22"/>
+        </w:rPr>
+      </w:pPr>
+      <w:r>
+        <w:rPr>
+          <w:sz w:val="22"/>
+          <w:szCs w:val="22"/>
+        </w:rPr>
+        <w:t xml:space="preserve">If there are malicious items, do as </w:t>
+      </w:r>
+      <w:proofErr w:type="spellStart"/>
+      <w:r>
+        <w:rPr>
+          <w:sz w:val="22"/>
+          <w:szCs w:val="22"/>
+        </w:rPr>
+        <w:t>MalwareBytes</w:t>
+      </w:r>
+      <w:proofErr w:type="spellEnd"/>
+      <w:r>
+        <w:rPr>
+          <w:sz w:val="22"/>
+          <w:szCs w:val="22"/>
+        </w:rPr>
+        <w:t xml:space="preserve"> suggests for you to do with it.</w:t>
+      </w:r>
+    </w:p>
+    <w:p>
+      <w:pPr>
+        <w:spacing w:line="276" w:lineRule="auto"/>
+        <w:rPr>
+          <w:sz w:val="22"/>
+          <w:szCs w:val="22"/>
+        </w:rPr>
+      </w:pPr>
+    </w:p>
+    <w:p>
+      <w:pPr>
+        <w:pStyle w:val="Subtitle"/>
+      </w:pPr>
+      <w:proofErr w:type="spellStart"/>
+      <w:r>
+        <w:t>SyncBack</w:t>
+      </w:r>
+      <w:proofErr w:type="spellEnd"/>
+      <w:r>
+        <w:t xml:space="preserve"> Free Profiles</w:t>
+      </w:r>
+    </w:p>
+    <w:p>
+      <w:pPr>
+        <w:spacing w:line="276" w:lineRule="auto"/>
+        <w:rPr>
+          <w:sz w:val="22"/>
+          <w:szCs w:val="22"/>
+        </w:rPr>
+      </w:pPr>
+      <w:r>
+        <w:rPr>
+          <w:sz w:val="22"/>
+          <w:szCs w:val="22"/>
+        </w:rPr>
+        <w:t>All computers will have existing profiles already set up. In case you need to set up new ones, this is</w:t>
+      </w:r>
+      <w:r>
+        <w:rPr>
+          <w:sz w:val="22"/>
+          <w:szCs w:val="22"/>
+        </w:rPr>
+        <w:t xml:space="preserve"> how you would do it:</w:t>
+      </w:r>
+    </w:p>
+    <w:p>
+      <w:pPr>
+        <w:pStyle w:val="ListParagraph"/>
+        <w:numPr>
+          <w:ilvl w:val="0"/>
+          <w:numId w:val="6"/>
+        </w:numPr>
+        <w:spacing w:line="276" w:lineRule="auto"/>
+        <w:rPr>
+          <w:sz w:val="22"/>
+          <w:szCs w:val="22"/>
+        </w:rPr>
+      </w:pPr>
+      <w:r>
+        <w:rPr>
+          <w:sz w:val="22"/>
+          <w:szCs w:val="22"/>
+        </w:rPr>
+        <w:t>Plug in the Gold drive, labeled “2015”.</w:t>
+      </w:r>
+    </w:p>
+    <w:p>
+      <w:pPr>
+        <w:pStyle w:val="ListParagraph"/>
+        <w:numPr>
+          <w:ilvl w:val="0"/>
+          <w:numId w:val="6"/>
+        </w:numPr>
+        <w:spacing w:line="276" w:lineRule="auto"/>
+        <w:rPr>
+          <w:sz w:val="22"/>
+          <w:szCs w:val="22"/>
+        </w:rPr>
+      </w:pPr>
+      <w:r>
+        <w:rPr>
+          <w:sz w:val="22"/>
+          <w:szCs w:val="22"/>
+        </w:rPr>
+        <w:t>Create a new Profile by clicking Profiles &gt; New</w:t>
+      </w:r>
+    </w:p>
+    <w:p>
+      <w:pPr>
+        <w:pStyle w:val="ListParagraph"/>
+        <w:numPr>
+          <w:ilvl w:val="1"/>
+          <w:numId w:val="6"/>
+        </w:numPr>
+        <w:spacing w:line="276" w:lineRule="auto"/>
+        <w:rPr>
+          <w:sz w:val="22"/>
+          <w:szCs w:val="22"/>
+        </w:rPr>
+      </w:pPr>
+      <w:r>
+        <w:rPr>
+          <w:sz w:val="22"/>
+          <w:szCs w:val="22"/>
+        </w:rPr>
+        <w:t>Choose a descriptive profile name</w:t>
+      </w:r>
+    </w:p>
+    <w:p>
+      <w:pPr>
+        <w:pStyle w:val="ListParagraph"/>
+        <w:numPr>
+          <w:ilvl w:val="1"/>
+          <w:numId w:val="6"/>
+        </w:numPr>
+        <w:spacing w:line="276" w:lineRule="auto"/>
+        <w:rPr>
+          <w:sz w:val="22"/>
+          <w:szCs w:val="22"/>
+        </w:rPr>
+      </w:pPr>
+      <w:r>
+        <w:rPr>
+          <w:sz w:val="22"/>
+          <w:szCs w:val="22"/>
+        </w:rPr>
+        <w:t>Choose Synchronize</w:t>
+      </w:r>
+    </w:p>
+    <w:p>
+      <w:pPr>
+        <w:pStyle w:val="ListParagraph"/>
+        <w:numPr>
+          <w:ilvl w:val="1"/>
+          <w:numId w:val="6"/>
+        </w:numPr>
+        <w:spacing w:line="276" w:lineRule="auto"/>
+        <w:rPr>
+          <w:sz w:val="22"/>
+          <w:szCs w:val="22"/>
+        </w:rPr>
+      </w:pPr>
+      <w:r>
+        <w:rPr>
+          <w:sz w:val="22"/>
+          <w:szCs w:val="22"/>
+        </w:rPr>
+        <w:t>Click Done.</w:t>
+      </w:r>
+    </w:p>
+    <w:p>
+      <w:pPr>
+        <w:pStyle w:val="ListParagraph"/>
+        <w:numPr>
+          <w:ilvl w:val="0"/>
+          <w:numId w:val="6"/>
+        </w:numPr>
+        <w:spacing w:line="276" w:lineRule="auto"/>
+        <w:rPr>
+          <w:sz w:val="22"/>
+          <w:szCs w:val="22"/>
+        </w:rPr>
+      </w:pPr>
+      <w:r>
+        <w:rPr>
+          <w:sz w:val="22"/>
+          <w:szCs w:val="22"/>
+        </w:rPr>
+        <w:t>On the Main Profile setup page:</w:t>
+      </w:r>
+    </w:p>
+    <w:p>
+      <w:pPr>
+        <w:pStyle w:val="ListParagraph"/>
+        <w:numPr>
+          <w:ilvl w:val="1"/>
+          <w:numId w:val="6"/>
+        </w:numPr>
+        <w:spacing w:line="276" w:lineRule="auto"/>
+        <w:rPr>
+          <w:sz w:val="22"/>
+          <w:szCs w:val="22"/>
+        </w:rPr>
+      </w:pPr>
+      <w:r>
+        <w:rPr>
+          <w:sz w:val="22"/>
+          <w:szCs w:val="22"/>
+        </w:rPr>
+        <w:t>Choose Left to be the “D Data” on the computer itself.</w:t>
+      </w:r>
+    </w:p>
+    <w:p>
+      <w:pPr>
+        <w:pStyle w:val="ListParagraph"/>
+        <w:numPr>
+          <w:ilvl w:val="1"/>
+          <w:numId w:val="6"/>
+        </w:numPr>
+        <w:spacing w:line="276" w:lineRule="auto"/>
+        <w:rPr>
+          <w:sz w:val="22"/>
+          <w:szCs w:val="22"/>
+        </w:rPr>
+      </w:pPr>
+      <w:r>
+        <w:rPr>
+          <w:sz w:val="22"/>
+          <w:szCs w:val="22"/>
+        </w:rPr>
+        <w:t xml:space="preserve">Choose </w:t>
+      </w:r>
+      <w:proofErr w:type="gramStart"/>
+      <w:r>
+        <w:rPr>
+          <w:sz w:val="22"/>
+          <w:szCs w:val="22"/>
+        </w:rPr>
+        <w:t>Right</w:t>
+      </w:r>
+      <w:proofErr w:type="gramEnd"/>
+      <w:r>
+        <w:rPr>
+          <w:sz w:val="22"/>
+          <w:szCs w:val="22"/>
+        </w:rPr>
+        <w:t xml:space="preserve"> to be the “D Data” on the Gold Drive.</w:t>
+      </w:r>
+    </w:p>
+    <w:p>
+      <w:pPr>
+        <w:pStyle w:val="ListParagraph"/>
+        <w:numPr>
+          <w:ilvl w:val="0"/>
+          <w:numId w:val="6"/>
+        </w:numPr>
+        <w:spacing w:line="276" w:lineRule="auto"/>
+        <w:rPr>
+          <w:sz w:val="22"/>
+          <w:szCs w:val="22"/>
+        </w:rPr>
+      </w:pPr>
+      <w:r>
+        <w:rPr>
+          <w:sz w:val="22"/>
+          <w:szCs w:val="22"/>
+        </w:rPr>
+        <w:t>If necessary, change filters for the profile.</w:t>
+      </w:r>
+    </w:p>
+    <w:p>
+      <w:pPr>
+        <w:pStyle w:val="ListParagraph"/>
+        <w:numPr>
+          <w:ilvl w:val="1"/>
+          <w:numId w:val="6"/>
+        </w:numPr>
+        <w:spacing w:line="276" w:lineRule="auto"/>
+        <w:rPr>
+          <w:sz w:val="22"/>
+          <w:szCs w:val="22"/>
+        </w:rPr>
+      </w:pPr>
+      <w:r>
+        <w:rPr>
+          <w:sz w:val="22"/>
+          <w:szCs w:val="22"/>
+        </w:rPr>
+        <w:t>For the computers listed in the “Syncing” section for ignored folders, make sure that these folders are filtered out.</w:t>
+      </w:r>
+    </w:p>
+    <w:p>
+      <w:pPr>
+        <w:pStyle w:val="ListParagraph"/>
+        <w:numPr>
+          <w:ilvl w:val="1"/>
+          <w:numId w:val="6"/>
+        </w:numPr>
+        <w:spacing w:line="276" w:lineRule="auto"/>
+        <w:rPr>
+          <w:sz w:val="22"/>
+          <w:szCs w:val="22"/>
+        </w:rPr>
+      </w:pPr>
+      <w:r>
+        <w:rPr>
+          <w:sz w:val="22"/>
+          <w:szCs w:val="22"/>
+        </w:rPr>
+        <w:t>Press “Filters”</w:t>
+      </w:r>
+    </w:p>
+    <w:p>
+      <w:pPr>
+        <w:pStyle w:val="ListParagraph"/>
+        <w:numPr>
+          <w:ilvl w:val="1"/>
+          <w:numId w:val="6"/>
+        </w:numPr>
+        <w:spacing w:line="276" w:lineRule="auto"/>
+        <w:rPr>
+          <w:sz w:val="22"/>
+          <w:szCs w:val="22"/>
+        </w:rPr>
+      </w:pPr>
+      <w:r>
+        <w:rPr>
+          <w:sz w:val="22"/>
+          <w:szCs w:val="22"/>
+        </w:rPr>
+        <w:t>You can either manually add a filter by typing in the file path or by unchecking the specified folder in the more friendly GUI.</w:t>
+      </w:r>
+    </w:p>
+    <w:p>
+      <w:pPr>
+        <w:pStyle w:val="ListParagraph"/>
+        <w:numPr>
+          <w:ilvl w:val="1"/>
+          <w:numId w:val="6"/>
+        </w:numPr>
+        <w:spacing w:line="276" w:lineRule="auto"/>
+        <w:rPr>
+          <w:sz w:val="22"/>
+          <w:szCs w:val="22"/>
+        </w:rPr>
+      </w:pPr>
+      <w:r>
+        <w:rPr>
+          <w:sz w:val="22"/>
+          <w:szCs w:val="22"/>
+        </w:rPr>
+        <w:t>Press OK.</w:t>
+      </w:r>
+    </w:p>
     <w:sectPr>
+      <w:headerReference w:type="default" r:id="rId8"/>
       <w:pgSz w:w="12240" w:h="15840"/>
       <w:pgMar w:top="1440" w:right="1440" w:bottom="1440" w:left="1440" w:header="720" w:footer="720" w:gutter="0"/>
       <w:cols w:space="720"/>
@@ -869,6 +1365,71 @@
 </w:document>
 </file>
 
+<file path=word/endnotes.xml><?xml version="1.0" encoding="utf-8"?>
+<w:endnotes xmlns:wpc="http://schemas.microsoft.com/office/word/2010/wordprocessingCanvas" xmlns:mo="http://schemas.microsoft.com/office/mac/office/2008/main" xmlns:mc="http://schemas.openxmlformats.org/markup-compatibility/2006" xmlns:mv="urn:schemas-microsoft-com:mac:vml" xmlns:o="urn:schemas-microsoft-com:office:office" xmlns:r="http://schemas.openxmlformats.org/officeDocument/2006/relationships" xmlns:m="http://schemas.openxmlformats.org/officeDocument/2006/math" xmlns:v="urn:schemas-microsoft-com:vml" xmlns:wp14="http://schemas.microsoft.com/office/word/2010/wordprocessingDrawing" xmlns:wp="http://schemas.openxmlformats.org/drawingml/2006/wordprocessingDrawing" xmlns:w10="urn:schemas-microsoft-com:office:word" xmlns:w="http://schemas.openxmlformats.org/wordprocessingml/2006/main" xmlns:w14="http://schemas.microsoft.com/office/word/2010/wordml" xmlns:wpg="http://schemas.microsoft.com/office/word/2010/wordprocessingGroup" xmlns:wpi="http://schemas.microsoft.com/office/word/2010/wordprocessingInk" xmlns:wne="http://schemas.microsoft.com/office/word/2006/wordml" xmlns:wps="http://schemas.microsoft.com/office/word/2010/wordprocessingShape" mc:Ignorable="w14 wp14">
+  <w:endnote w:type="separator" w:id="-1">
+    <w:p>
+      <w:r>
+        <w:separator/>
+      </w:r>
+    </w:p>
+  </w:endnote>
+  <w:endnote w:type="continuationSeparator" w:id="0">
+    <w:p>
+      <w:r>
+        <w:continuationSeparator/>
+      </w:r>
+    </w:p>
+  </w:endnote>
+</w:endnotes>
+</file>
+
+<file path=word/footnotes.xml><?xml version="1.0" encoding="utf-8"?>
+<w:footnotes xmlns:wpc="http://schemas.microsoft.com/office/word/2010/wordprocessingCanvas" xmlns:mo="http://schemas.microsoft.com/office/mac/office/2008/main" xmlns:mc="http://schemas.openxmlformats.org/markup-compatibility/2006" xmlns:mv="urn:schemas-microsoft-com:mac:vml" xmlns:o="urn:schemas-microsoft-com:office:office" xmlns:r="http://schemas.openxmlformats.org/officeDocument/2006/relationships" xmlns:m="http://schemas.openxmlformats.org/officeDocument/2006/math" xmlns:v="urn:schemas-microsoft-com:vml" xmlns:wp14="http://schemas.microsoft.com/office/word/2010/wordprocessingDrawing" xmlns:wp="http://schemas.openxmlformats.org/drawingml/2006/wordprocessingDrawing" xmlns:w10="urn:schemas-microsoft-com:office:word" xmlns:w="http://schemas.openxmlformats.org/wordprocessingml/2006/main" xmlns:w14="http://schemas.microsoft.com/office/word/2010/wordml" xmlns:wpg="http://schemas.microsoft.com/office/word/2010/wordprocessingGroup" xmlns:wpi="http://schemas.microsoft.com/office/word/2010/wordprocessingInk" xmlns:wne="http://schemas.microsoft.com/office/word/2006/wordml" xmlns:wps="http://schemas.microsoft.com/office/word/2010/wordprocessingShape" mc:Ignorable="w14 wp14">
+  <w:footnote w:type="separator" w:id="-1">
+    <w:p>
+      <w:r>
+        <w:separator/>
+      </w:r>
+    </w:p>
+  </w:footnote>
+  <w:footnote w:type="continuationSeparator" w:id="0">
+    <w:p>
+      <w:r>
+        <w:continuationSeparator/>
+      </w:r>
+    </w:p>
+  </w:footnote>
+</w:footnotes>
+</file>
+
+<file path=word/header1.xml><?xml version="1.0" encoding="utf-8"?>
+<w:hdr xmlns:wpc="http://schemas.microsoft.com/office/word/2010/wordprocessingCanvas" xmlns:mo="http://schemas.microsoft.com/office/mac/office/2008/main" xmlns:mc="http://schemas.openxmlformats.org/markup-compatibility/2006" xmlns:mv="urn:schemas-microsoft-com:mac:vml" xmlns:o="urn:schemas-microsoft-com:office:office" xmlns:r="http://schemas.openxmlformats.org/officeDocument/2006/relationships" xmlns:m="http://schemas.openxmlformats.org/officeDocument/2006/math" xmlns:v="urn:schemas-microsoft-com:vml" xmlns:wp14="http://schemas.microsoft.com/office/word/2010/wordprocessingDrawing" xmlns:wp="http://schemas.openxmlformats.org/drawingml/2006/wordprocessingDrawing" xmlns:w10="urn:schemas-microsoft-com:office:word" xmlns:w="http://schemas.openxmlformats.org/wordprocessingml/2006/main" xmlns:w14="http://schemas.microsoft.com/office/word/2010/wordml" xmlns:wpg="http://schemas.microsoft.com/office/word/2010/wordprocessingGroup" xmlns:wpi="http://schemas.microsoft.com/office/word/2010/wordprocessingInk" xmlns:wne="http://schemas.microsoft.com/office/word/2006/wordml" xmlns:wps="http://schemas.microsoft.com/office/word/2010/wordprocessingShape" mc:Ignorable="w14 wp14">
+  <w:p>
+    <w:pPr>
+      <w:pStyle w:val="Header"/>
+      <w:jc w:val="right"/>
+      <w:rPr>
+        <w:sz w:val="20"/>
+        <w:szCs w:val="20"/>
+      </w:rPr>
+    </w:pPr>
+    <w:r>
+      <w:rPr>
+        <w:sz w:val="20"/>
+        <w:szCs w:val="20"/>
+      </w:rPr>
+      <w:t>Last Updated: May 1, 2015</w:t>
+    </w:r>
+  </w:p>
+  <w:p>
+    <w:pPr>
+      <w:pStyle w:val="Header"/>
+    </w:pPr>
+  </w:p>
+</w:hdr>
+</file>
+
 <file path=word/numbering.xml><?xml version="1.0" encoding="utf-8"?>
 <w:numbering xmlns:wpc="http://schemas.microsoft.com/office/word/2010/wordprocessingCanvas" xmlns:mo="http://schemas.microsoft.com/office/mac/office/2008/main" xmlns:mc="http://schemas.openxmlformats.org/markup-compatibility/2006" xmlns:mv="urn:schemas-microsoft-com:mac:vml" xmlns:o="urn:schemas-microsoft-com:office:office" xmlns:r="http://schemas.openxmlformats.org/officeDocument/2006/relationships" xmlns:m="http://schemas.openxmlformats.org/officeDocument/2006/math" xmlns:v="urn:schemas-microsoft-com:vml" xmlns:wp14="http://schemas.microsoft.com/office/word/2010/wordprocessingDrawing" xmlns:wp="http://schemas.openxmlformats.org/drawingml/2006/wordprocessingDrawing" xmlns:w10="urn:schemas-microsoft-com:office:word" xmlns:w="http://schemas.openxmlformats.org/wordprocessingml/2006/main" xmlns:w14="http://schemas.microsoft.com/office/word/2010/wordml" xmlns:wpg="http://schemas.microsoft.com/office/word/2010/wordprocessingGroup" xmlns:wpi="http://schemas.microsoft.com/office/word/2010/wordprocessingInk" xmlns:wne="http://schemas.microsoft.com/office/word/2006/wordml" xmlns:wps="http://schemas.microsoft.com/office/word/2010/wordprocessingShape" mc:Ignorable="w14 wp14">
   <w:abstractNum w:abstractNumId="0">
@@ -1098,6 +1659,92 @@
     </w:lvl>
   </w:abstractNum>
   <w:abstractNum w:abstractNumId="2">
+    <w:nsid w:val="39652370"/>
+    <w:multiLevelType w:val="hybridMultilevel"/>
+    <w:tmpl w:val="7BFAB3B4"/>
+    <w:lvl w:ilvl="0" w:tplc="0409000F">
+      <w:start w:val="1"/>
+      <w:numFmt w:val="decimal"/>
+      <w:lvlText w:val="%1."/>
+      <w:lvlJc w:val="left"/>
+      <w:pPr>
+        <w:ind w:left="720" w:hanging="360"/>
+      </w:pPr>
+    </w:lvl>
+    <w:lvl w:ilvl="1" w:tplc="04090019">
+      <w:start w:val="1"/>
+      <w:numFmt w:val="lowerLetter"/>
+      <w:lvlText w:val="%2."/>
+      <w:lvlJc w:val="left"/>
+      <w:pPr>
+        <w:ind w:left="1440" w:hanging="360"/>
+      </w:pPr>
+    </w:lvl>
+    <w:lvl w:ilvl="2" w:tplc="0409001B" w:tentative="1">
+      <w:start w:val="1"/>
+      <w:numFmt w:val="lowerRoman"/>
+      <w:lvlText w:val="%3."/>
+      <w:lvlJc w:val="right"/>
+      <w:pPr>
+        <w:ind w:left="2160" w:hanging="180"/>
+      </w:pPr>
+    </w:lvl>
+    <w:lvl w:ilvl="3" w:tplc="0409000F" w:tentative="1">
+      <w:start w:val="1"/>
+      <w:numFmt w:val="decimal"/>
+      <w:lvlText w:val="%4."/>
+      <w:lvlJc w:val="left"/>
+      <w:pPr>
+        <w:ind w:left="2880" w:hanging="360"/>
+      </w:pPr>
+    </w:lvl>
+    <w:lvl w:ilvl="4" w:tplc="04090019" w:tentative="1">
+      <w:start w:val="1"/>
+      <w:numFmt w:val="lowerLetter"/>
+      <w:lvlText w:val="%5."/>
+      <w:lvlJc w:val="left"/>
+      <w:pPr>
+        <w:ind w:left="3600" w:hanging="360"/>
+      </w:pPr>
+    </w:lvl>
+    <w:lvl w:ilvl="5" w:tplc="0409001B" w:tentative="1">
+      <w:start w:val="1"/>
+      <w:numFmt w:val="lowerRoman"/>
+      <w:lvlText w:val="%6."/>
+      <w:lvlJc w:val="right"/>
+      <w:pPr>
+        <w:ind w:left="4320" w:hanging="180"/>
+      </w:pPr>
+    </w:lvl>
+    <w:lvl w:ilvl="6" w:tplc="0409000F" w:tentative="1">
+      <w:start w:val="1"/>
+      <w:numFmt w:val="decimal"/>
+      <w:lvlText w:val="%7."/>
+      <w:lvlJc w:val="left"/>
+      <w:pPr>
+        <w:ind w:left="5040" w:hanging="360"/>
+      </w:pPr>
+    </w:lvl>
+    <w:lvl w:ilvl="7" w:tplc="04090019" w:tentative="1">
+      <w:start w:val="1"/>
+      <w:numFmt w:val="lowerLetter"/>
+      <w:lvlText w:val="%8."/>
+      <w:lvlJc w:val="left"/>
+      <w:pPr>
+        <w:ind w:left="5760" w:hanging="360"/>
+      </w:pPr>
+    </w:lvl>
+    <w:lvl w:ilvl="8" w:tplc="0409001B" w:tentative="1">
+      <w:start w:val="1"/>
+      <w:numFmt w:val="lowerRoman"/>
+      <w:lvlText w:val="%9."/>
+      <w:lvlJc w:val="right"/>
+      <w:pPr>
+        <w:ind w:left="6480" w:hanging="180"/>
+      </w:pPr>
+    </w:lvl>
+  </w:abstractNum>
+  <w:abstractNum w:abstractNumId="3">
     <w:nsid w:val="3C930140"/>
     <w:multiLevelType w:val="hybridMultilevel"/>
     <w:tmpl w:val="4E0689CC"/>
@@ -1210,7 +1857,93 @@
       </w:rPr>
     </w:lvl>
   </w:abstractNum>
-  <w:abstractNum w:abstractNumId="3">
+  <w:abstractNum w:abstractNumId="4">
+    <w:nsid w:val="411F792E"/>
+    <w:multiLevelType w:val="hybridMultilevel"/>
+    <w:tmpl w:val="63E60CF0"/>
+    <w:lvl w:ilvl="0" w:tplc="0409000F">
+      <w:start w:val="1"/>
+      <w:numFmt w:val="decimal"/>
+      <w:lvlText w:val="%1."/>
+      <w:lvlJc w:val="left"/>
+      <w:pPr>
+        <w:ind w:left="720" w:hanging="360"/>
+      </w:pPr>
+    </w:lvl>
+    <w:lvl w:ilvl="1" w:tplc="04090019" w:tentative="1">
+      <w:start w:val="1"/>
+      <w:numFmt w:val="lowerLetter"/>
+      <w:lvlText w:val="%2."/>
+      <w:lvlJc w:val="left"/>
+      <w:pPr>
+        <w:ind w:left="1440" w:hanging="360"/>
+      </w:pPr>
+    </w:lvl>
+    <w:lvl w:ilvl="2" w:tplc="0409001B" w:tentative="1">
+      <w:start w:val="1"/>
+      <w:numFmt w:val="lowerRoman"/>
+      <w:lvlText w:val="%3."/>
+      <w:lvlJc w:val="right"/>
+      <w:pPr>
+        <w:ind w:left="2160" w:hanging="180"/>
+      </w:pPr>
+    </w:lvl>
+    <w:lvl w:ilvl="3" w:tplc="0409000F" w:tentative="1">
+      <w:start w:val="1"/>
+      <w:numFmt w:val="decimal"/>
+      <w:lvlText w:val="%4."/>
+      <w:lvlJc w:val="left"/>
+      <w:pPr>
+        <w:ind w:left="2880" w:hanging="360"/>
+      </w:pPr>
+    </w:lvl>
+    <w:lvl w:ilvl="4" w:tplc="04090019" w:tentative="1">
+      <w:start w:val="1"/>
+      <w:numFmt w:val="lowerLetter"/>
+      <w:lvlText w:val="%5."/>
+      <w:lvlJc w:val="left"/>
+      <w:pPr>
+        <w:ind w:left="3600" w:hanging="360"/>
+      </w:pPr>
+    </w:lvl>
+    <w:lvl w:ilvl="5" w:tplc="0409001B" w:tentative="1">
+      <w:start w:val="1"/>
+      <w:numFmt w:val="lowerRoman"/>
+      <w:lvlText w:val="%6."/>
+      <w:lvlJc w:val="right"/>
+      <w:pPr>
+        <w:ind w:left="4320" w:hanging="180"/>
+      </w:pPr>
+    </w:lvl>
+    <w:lvl w:ilvl="6" w:tplc="0409000F" w:tentative="1">
+      <w:start w:val="1"/>
+      <w:numFmt w:val="decimal"/>
+      <w:lvlText w:val="%7."/>
+      <w:lvlJc w:val="left"/>
+      <w:pPr>
+        <w:ind w:left="5040" w:hanging="360"/>
+      </w:pPr>
+    </w:lvl>
+    <w:lvl w:ilvl="7" w:tplc="04090019" w:tentative="1">
+      <w:start w:val="1"/>
+      <w:numFmt w:val="lowerLetter"/>
+      <w:lvlText w:val="%8."/>
+      <w:lvlJc w:val="left"/>
+      <w:pPr>
+        <w:ind w:left="5760" w:hanging="360"/>
+      </w:pPr>
+    </w:lvl>
+    <w:lvl w:ilvl="8" w:tplc="0409001B" w:tentative="1">
+      <w:start w:val="1"/>
+      <w:numFmt w:val="lowerRoman"/>
+      <w:lvlText w:val="%9."/>
+      <w:lvlJc w:val="right"/>
+      <w:pPr>
+        <w:ind w:left="6480" w:hanging="180"/>
+      </w:pPr>
+    </w:lvl>
+  </w:abstractNum>
+  <w:abstractNum w:abstractNumId="5">
     <w:nsid w:val="69C742E5"/>
     <w:multiLevelType w:val="hybridMultilevel"/>
     <w:tmpl w:val="FE268BDE"/>
@@ -1297,16 +2030,22 @@
     </w:lvl>
   </w:abstractNum>
   <w:num w:numId="1">
-    <w:abstractNumId w:val="3"/>
+    <w:abstractNumId w:val="5"/>
   </w:num>
   <w:num w:numId="2">
     <w:abstractNumId w:val="0"/>
   </w:num>
   <w:num w:numId="3">
-    <w:abstractNumId w:val="2"/>
+    <w:abstractNumId w:val="3"/>
   </w:num>
   <w:num w:numId="4">
     <w:abstractNumId w:val="1"/>
+  </w:num>
+  <w:num w:numId="5">
+    <w:abstractNumId w:val="4"/>
+  </w:num>
+  <w:num w:numId="6">
+    <w:abstractNumId w:val="2"/>
   </w:num>
 </w:numbering>
 </file>
@@ -1606,6 +2345,48 @@
       <w:szCs w:val="18"/>
     </w:rPr>
   </w:style>
+  <w:style w:type="paragraph" w:styleId="Header">
+    <w:name w:val="header"/>
+    <w:basedOn w:val="Normal"/>
+    <w:link w:val="HeaderChar"/>
+    <w:uiPriority w:val="99"/>
+    <w:unhideWhenUsed/>
+    <w:rsid w:val="00167933"/>
+    <w:pPr>
+      <w:tabs>
+        <w:tab w:val="center" w:pos="4320"/>
+        <w:tab w:val="right" w:pos="8640"/>
+      </w:tabs>
+    </w:pPr>
+  </w:style>
+  <w:style w:type="character" w:customStyle="1" w:styleId="HeaderChar">
+    <w:name w:val="Header Char"/>
+    <w:basedOn w:val="DefaultParagraphFont"/>
+    <w:link w:val="Header"/>
+    <w:uiPriority w:val="99"/>
+    <w:rsid w:val="00167933"/>
+  </w:style>
+  <w:style w:type="paragraph" w:styleId="Footer">
+    <w:name w:val="footer"/>
+    <w:basedOn w:val="Normal"/>
+    <w:link w:val="FooterChar"/>
+    <w:uiPriority w:val="99"/>
+    <w:unhideWhenUsed/>
+    <w:rsid w:val="00167933"/>
+    <w:pPr>
+      <w:tabs>
+        <w:tab w:val="center" w:pos="4320"/>
+        <w:tab w:val="right" w:pos="8640"/>
+      </w:tabs>
+    </w:pPr>
+  </w:style>
+  <w:style w:type="character" w:customStyle="1" w:styleId="FooterChar">
+    <w:name w:val="Footer Char"/>
+    <w:basedOn w:val="DefaultParagraphFont"/>
+    <w:link w:val="Footer"/>
+    <w:uiPriority w:val="99"/>
+    <w:rsid w:val="00167933"/>
+  </w:style>
 </w:styles>
 </file>
 
@@ -1903,6 +2684,48 @@
       <w:sz w:val="18"/>
       <w:szCs w:val="18"/>
     </w:rPr>
+  </w:style>
+  <w:style w:type="paragraph" w:styleId="Header">
+    <w:name w:val="header"/>
+    <w:basedOn w:val="Normal"/>
+    <w:link w:val="HeaderChar"/>
+    <w:uiPriority w:val="99"/>
+    <w:unhideWhenUsed/>
+    <w:rsid w:val="00167933"/>
+    <w:pPr>
+      <w:tabs>
+        <w:tab w:val="center" w:pos="4320"/>
+        <w:tab w:val="right" w:pos="8640"/>
+      </w:tabs>
+    </w:pPr>
+  </w:style>
+  <w:style w:type="character" w:customStyle="1" w:styleId="HeaderChar">
+    <w:name w:val="Header Char"/>
+    <w:basedOn w:val="DefaultParagraphFont"/>
+    <w:link w:val="Header"/>
+    <w:uiPriority w:val="99"/>
+    <w:rsid w:val="00167933"/>
+  </w:style>
+  <w:style w:type="paragraph" w:styleId="Footer">
+    <w:name w:val="footer"/>
+    <w:basedOn w:val="Normal"/>
+    <w:link w:val="FooterChar"/>
+    <w:uiPriority w:val="99"/>
+    <w:unhideWhenUsed/>
+    <w:rsid w:val="00167933"/>
+    <w:pPr>
+      <w:tabs>
+        <w:tab w:val="center" w:pos="4320"/>
+        <w:tab w:val="right" w:pos="8640"/>
+      </w:tabs>
+    </w:pPr>
+  </w:style>
+  <w:style w:type="character" w:customStyle="1" w:styleId="FooterChar">
+    <w:name w:val="Footer Char"/>
+    <w:basedOn w:val="DefaultParagraphFont"/>
+    <w:link w:val="Footer"/>
+    <w:uiPriority w:val="99"/>
+    <w:rsid w:val="00167933"/>
   </w:style>
 </w:styles>
 </file>

</xml_diff>